<commit_message>
Add phase 3 file
</commit_message>
<xml_diff>
--- a/Fase 3_ Búsqueda de soluciones creativas.docx
+++ b/Fase 3_ Búsqueda de soluciones creativas.docx
@@ -34,103 +34,270 @@
     <w:p>
       <w:pPr>
         <w:pStyle w:val="Heading3"/>
+        <w:spacing w:line="240" w:lineRule="auto"/>
+        <w:ind w:left="0" w:firstLine="0"/>
+        <w:contextualSpacing w:val="0"/>
+        <w:jc w:val="center"/>
+        <w:rPr/>
+      </w:pPr>
+      <w:bookmarkStart w:colFirst="0" w:colLast="0" w:name="_2h30bn24vv6x" w:id="1"/>
+      <w:bookmarkEnd w:id="1"/>
+      <w:r>
+        <w:rPr>
+          <w:rFonts w:ascii="Times New Roman" w:cs="Times New Roman" w:eastAsia="Times New Roman" w:hAnsi="Times New Roman"/>
+          <w:b w:val="1"/>
+          <w:color w:val="000000"/>
+          <w:sz w:val="22"/>
+          <w:szCs w:val="22"/>
+          <w:rtl w:val="0"/>
+        </w:rPr>
+        <w:t xml:space="preserve">Descripción técnica de generación de ideas</w:t>
+      </w:r>
+      <w:r>
+        <w:rPr>
+          <w:rtl w:val="0"/>
+        </w:rPr>
+      </w:r>
+    </w:p>
+    <w:p>
+      <w:pPr>
+        <w:contextualSpacing w:val="0"/>
+        <w:rPr/>
+      </w:pPr>
+      <w:r>
+        <w:pict>
+          <v:rect style="width:0.0pt;height:1.5pt" o:hr="t" o:hrstd="t" o:hralign="center" fillcolor="#A0A0A0" stroked="f"/>
+        </w:pict>
+      </w:r>
+      <w:r>
+        <w:rPr>
+          <w:rtl w:val="0"/>
+        </w:rPr>
+      </w:r>
+    </w:p>
+    <w:p>
+      <w:pPr>
+        <w:contextualSpacing w:val="0"/>
+        <w:rPr/>
+      </w:pPr>
+      <w:r>
+        <w:rPr>
+          <w:rtl w:val="0"/>
+        </w:rPr>
+      </w:r>
+    </w:p>
+    <w:p>
+      <w:pPr>
+        <w:contextualSpacing w:val="0"/>
+        <w:rPr>
+          <w:rFonts w:ascii="Times New Roman" w:cs="Times New Roman" w:eastAsia="Times New Roman" w:hAnsi="Times New Roman"/>
+          <w:color w:val="222222"/>
+          <w:highlight w:val="white"/>
+        </w:rPr>
+      </w:pPr>
+      <w:r>
+        <w:rPr>
+          <w:rFonts w:ascii="Times New Roman" w:cs="Times New Roman" w:eastAsia="Times New Roman" w:hAnsi="Times New Roman"/>
+          <w:rtl w:val="0"/>
+        </w:rPr>
+        <w:t xml:space="preserve">Lluvia de ideas: </w:t>
+      </w:r>
+      <w:r>
+        <w:rPr>
+          <w:rFonts w:ascii="Times New Roman" w:cs="Times New Roman" w:eastAsia="Times New Roman" w:hAnsi="Times New Roman"/>
+          <w:color w:val="222222"/>
+          <w:highlight w:val="white"/>
+          <w:rtl w:val="0"/>
+        </w:rPr>
+        <w:t xml:space="preserve">es una herramienta de trabajo grupal que facilita el surgimiento de nuevas ideas sobre un tema o problema determinado. La lluvia de ideas es una técnica de grupo para generar ideas originales en un ambiente relajado.</w:t>
+      </w:r>
+    </w:p>
+    <w:p>
+      <w:pPr>
+        <w:contextualSpacing w:val="0"/>
+        <w:rPr>
+          <w:rFonts w:ascii="Times New Roman" w:cs="Times New Roman" w:eastAsia="Times New Roman" w:hAnsi="Times New Roman"/>
+          <w:color w:val="222222"/>
+          <w:highlight w:val="white"/>
+        </w:rPr>
+      </w:pPr>
+      <w:r>
+        <w:rPr>
+          <w:rtl w:val="0"/>
+        </w:rPr>
+      </w:r>
+    </w:p>
+    <w:p>
+      <w:pPr>
+        <w:pStyle w:val="Heading3"/>
+        <w:spacing w:line="240" w:lineRule="auto"/>
+        <w:ind w:left="0" w:firstLine="0"/>
+        <w:contextualSpacing w:val="0"/>
+        <w:jc w:val="center"/>
+        <w:rPr/>
+      </w:pPr>
+      <w:bookmarkStart w:colFirst="0" w:colLast="0" w:name="_48hcuqen9l54" w:id="2"/>
+      <w:bookmarkEnd w:id="2"/>
+      <w:r>
+        <w:rPr>
+          <w:rFonts w:ascii="Times New Roman" w:cs="Times New Roman" w:eastAsia="Times New Roman" w:hAnsi="Times New Roman"/>
+          <w:b w:val="1"/>
+          <w:color w:val="000000"/>
+          <w:sz w:val="22"/>
+          <w:szCs w:val="22"/>
+          <w:rtl w:val="0"/>
+        </w:rPr>
+        <w:t xml:space="preserve">Alternativas de solución</w:t>
+      </w:r>
+      <w:r>
+        <w:rPr>
+          <w:rtl w:val="0"/>
+        </w:rPr>
+      </w:r>
+    </w:p>
+    <w:p>
+      <w:pPr>
+        <w:contextualSpacing w:val="0"/>
+        <w:rPr/>
+      </w:pPr>
+      <w:r>
+        <w:pict>
+          <v:rect style="width:0.0pt;height:1.5pt" o:hr="t" o:hrstd="t" o:hralign="center" fillcolor="#A0A0A0" stroked="f"/>
+        </w:pict>
+      </w:r>
+      <w:r>
+        <w:rPr>
+          <w:rtl w:val="0"/>
+        </w:rPr>
+      </w:r>
+    </w:p>
+    <w:p>
+      <w:pPr>
+        <w:contextualSpacing w:val="0"/>
+        <w:rPr/>
+      </w:pPr>
+      <w:r>
+        <w:rPr>
+          <w:rtl w:val="0"/>
+        </w:rPr>
+      </w:r>
+    </w:p>
+    <w:p>
+      <w:pPr>
+        <w:spacing w:line="240" w:lineRule="auto"/>
+        <w:contextualSpacing w:val="0"/>
+        <w:jc w:val="both"/>
+        <w:rPr/>
+      </w:pPr>
+      <w:r>
+        <w:rPr>
+          <w:rFonts w:ascii="Times New Roman" w:cs="Times New Roman" w:eastAsia="Times New Roman" w:hAnsi="Times New Roman"/>
+          <w:color w:val="222222"/>
+          <w:highlight w:val="white"/>
+          <w:rtl w:val="0"/>
+        </w:rPr>
+        <w:t xml:space="preserve">Las ideas presentadas a continuación, son el resultado de la implementación de la técnica de generación de ideas:</w:t>
+      </w:r>
+      <w:r>
+        <w:rPr>
+          <w:rtl w:val="0"/>
+        </w:rPr>
+      </w:r>
+    </w:p>
+    <w:p>
+      <w:pPr>
+        <w:contextualSpacing w:val="0"/>
+        <w:rPr/>
+      </w:pPr>
+      <w:r>
+        <w:rPr>
+          <w:rtl w:val="0"/>
+        </w:rPr>
+      </w:r>
+    </w:p>
+    <w:p>
+      <w:pPr>
         <w:numPr>
           <w:ilvl w:val="0"/>
           <w:numId w:val="1"/>
         </w:numPr>
-        <w:spacing w:line="240" w:lineRule="auto"/>
+        <w:spacing w:line="276" w:lineRule="auto"/>
         <w:ind w:left="720" w:hanging="360"/>
         <w:jc w:val="both"/>
         <w:rPr>
           <w:rFonts w:ascii="Times New Roman" w:cs="Times New Roman" w:eastAsia="Times New Roman" w:hAnsi="Times New Roman"/>
-          <w:b w:val="1"/>
-          <w:color w:val="434343"/>
-          <w:sz w:val="28"/>
-          <w:szCs w:val="28"/>
-        </w:rPr>
-      </w:pPr>
-      <w:bookmarkStart w:colFirst="0" w:colLast="0" w:name="_2h30bn24vv6x" w:id="1"/>
-      <w:bookmarkEnd w:id="1"/>
-      <w:r>
-        <w:rPr>
-          <w:rFonts w:ascii="Times New Roman" w:cs="Times New Roman" w:eastAsia="Times New Roman" w:hAnsi="Times New Roman"/>
-          <w:b w:val="1"/>
-          <w:color w:val="000000"/>
-          <w:sz w:val="22"/>
-          <w:szCs w:val="22"/>
-          <w:rtl w:val="0"/>
-        </w:rPr>
-        <w:t xml:space="preserve">Descripción técnica de generación de ideas</w:t>
-      </w:r>
-    </w:p>
-    <w:p>
-      <w:pPr>
-        <w:contextualSpacing w:val="0"/>
-        <w:rPr>
-          <w:rFonts w:ascii="Times New Roman" w:cs="Times New Roman" w:eastAsia="Times New Roman" w:hAnsi="Times New Roman"/>
-          <w:color w:val="222222"/>
-          <w:highlight w:val="white"/>
-        </w:rPr>
-      </w:pPr>
-      <w:r>
-        <w:rPr>
-          <w:rFonts w:ascii="Times New Roman" w:cs="Times New Roman" w:eastAsia="Times New Roman" w:hAnsi="Times New Roman"/>
-          <w:rtl w:val="0"/>
-        </w:rPr>
-        <w:t xml:space="preserve">Lluvia de ideas: </w:t>
-      </w:r>
-      <w:r>
-        <w:rPr>
-          <w:rFonts w:ascii="Times New Roman" w:cs="Times New Roman" w:eastAsia="Times New Roman" w:hAnsi="Times New Roman"/>
-          <w:color w:val="222222"/>
-          <w:highlight w:val="white"/>
-          <w:rtl w:val="0"/>
-        </w:rPr>
-        <w:t xml:space="preserve">es una herramienta de trabajo grupal que facilita el surgimiento de nuevas ideas sobre un tema o problema determinado. La lluvia de ideas es una técnica de grupo para generar ideas originales en un ambiente relajado.</w:t>
-      </w:r>
-    </w:p>
-    <w:p>
-      <w:pPr>
-        <w:contextualSpacing w:val="0"/>
-        <w:rPr>
-          <w:rFonts w:ascii="Times New Roman" w:cs="Times New Roman" w:eastAsia="Times New Roman" w:hAnsi="Times New Roman"/>
-          <w:color w:val="222222"/>
-          <w:highlight w:val="white"/>
-        </w:rPr>
-      </w:pPr>
-      <w:r>
-        <w:rPr>
-          <w:rtl w:val="0"/>
-        </w:rPr>
-      </w:r>
-    </w:p>
-    <w:p>
-      <w:pPr>
-        <w:spacing w:line="240" w:lineRule="auto"/>
-        <w:contextualSpacing w:val="0"/>
+        </w:rPr>
+      </w:pPr>
+      <w:r>
+        <w:rPr>
+          <w:rFonts w:ascii="Times New Roman" w:cs="Times New Roman" w:eastAsia="Times New Roman" w:hAnsi="Times New Roman"/>
+          <w:rtl w:val="0"/>
+        </w:rPr>
+        <w:t xml:space="preserve">Generar ofertas personalizadas mediante la  clasificación y agrupamiento de clientes utilizando el algoritmo de árboles de decisión.</w:t>
+      </w:r>
+    </w:p>
+    <w:p>
+      <w:pPr>
+        <w:numPr>
+          <w:ilvl w:val="0"/>
+          <w:numId w:val="1"/>
+        </w:numPr>
+        <w:spacing w:line="276" w:lineRule="auto"/>
+        <w:ind w:left="720" w:hanging="360"/>
         <w:jc w:val="both"/>
-        <w:rPr/>
-      </w:pPr>
-      <w:r>
-        <w:rPr>
-          <w:rFonts w:ascii="Times New Roman" w:cs="Times New Roman" w:eastAsia="Times New Roman" w:hAnsi="Times New Roman"/>
-          <w:color w:val="222222"/>
-          <w:highlight w:val="white"/>
-          <w:rtl w:val="0"/>
-        </w:rPr>
-        <w:t xml:space="preserve">Las ideas presentadas a continuación, son el resultado de la implementación de la técnica de generación de ideas:</w:t>
-      </w:r>
-      <w:r>
-        <w:rPr>
-          <w:rtl w:val="0"/>
-        </w:rPr>
-      </w:r>
-    </w:p>
-    <w:p>
-      <w:pPr>
-        <w:contextualSpacing w:val="0"/>
-        <w:rPr/>
-      </w:pPr>
+        <w:rPr>
+          <w:rFonts w:ascii="Times New Roman" w:cs="Times New Roman" w:eastAsia="Times New Roman" w:hAnsi="Times New Roman"/>
+        </w:rPr>
+      </w:pPr>
+      <w:r>
+        <w:rPr>
+          <w:rFonts w:ascii="Times New Roman" w:cs="Times New Roman" w:eastAsia="Times New Roman" w:hAnsi="Times New Roman"/>
+          <w:rtl w:val="0"/>
+        </w:rPr>
+        <w:t xml:space="preserve">Uso del algoritmo de clústeres para analizar usuarios mediante patrones de búsqueda y compra de productos con el objetivo de incrementar la venta directa de los productos.</w:t>
+      </w:r>
+    </w:p>
+    <w:p>
+      <w:pPr>
+        <w:numPr>
+          <w:ilvl w:val="0"/>
+          <w:numId w:val="1"/>
+        </w:numPr>
+        <w:spacing w:line="276" w:lineRule="auto"/>
+        <w:ind w:left="720" w:hanging="360"/>
+        <w:jc w:val="both"/>
+        <w:rPr>
+          <w:rFonts w:ascii="Times New Roman" w:cs="Times New Roman" w:eastAsia="Times New Roman" w:hAnsi="Times New Roman"/>
+        </w:rPr>
+      </w:pPr>
+      <w:r>
+        <w:rPr>
+          <w:rFonts w:ascii="Times New Roman" w:cs="Times New Roman" w:eastAsia="Times New Roman" w:hAnsi="Times New Roman"/>
+          <w:rtl w:val="0"/>
+        </w:rPr>
+        <w:t xml:space="preserve">Generar recomendaciones según un análisis realizado con el algoritmo de asociación para identificar los conjuntos de productos que se adquieren juntos.</w:t>
+      </w:r>
+    </w:p>
+    <w:p>
+      <w:pPr>
+        <w:numPr>
+          <w:ilvl w:val="0"/>
+          <w:numId w:val="1"/>
+        </w:numPr>
+        <w:spacing w:line="276" w:lineRule="auto"/>
+        <w:ind w:left="720" w:hanging="360"/>
+        <w:jc w:val="both"/>
+        <w:rPr>
+          <w:rFonts w:ascii="Times New Roman" w:cs="Times New Roman" w:eastAsia="Times New Roman" w:hAnsi="Times New Roman"/>
+        </w:rPr>
+      </w:pPr>
+      <w:r>
+        <w:rPr>
+          <w:rFonts w:ascii="Times New Roman" w:cs="Times New Roman" w:eastAsia="Times New Roman" w:hAnsi="Times New Roman"/>
+          <w:rtl w:val="0"/>
+        </w:rPr>
+        <w:t xml:space="preserve">Crear un modelo utilizando el algoritmo de árboles de decisión para predecir compras futuras de un determinado cliente.</w:t>
+      </w:r>
       <w:r>
         <w:rPr>
           <w:rtl w:val="0"/>
@@ -151,8 +318,8 @@
   <w:abstractNum w:abstractNumId="1">
     <w:lvl w:ilvl="0">
       <w:start w:val="1"/>
-      <w:numFmt w:val="bullet"/>
-      <w:lvlText w:val="●"/>
+      <w:numFmt w:val="decimal"/>
+      <w:lvlText w:val="%1."/>
       <w:lvlJc w:val="left"/>
       <w:pPr>
         <w:ind w:left="720" w:hanging="360"/>
@@ -163,8 +330,8 @@
     </w:lvl>
     <w:lvl w:ilvl="1">
       <w:start w:val="1"/>
-      <w:numFmt w:val="bullet"/>
-      <w:lvlText w:val="○"/>
+      <w:numFmt w:val="lowerLetter"/>
+      <w:lvlText w:val="%2."/>
       <w:lvlJc w:val="left"/>
       <w:pPr>
         <w:ind w:left="1440" w:hanging="360"/>
@@ -175,9 +342,9 @@
     </w:lvl>
     <w:lvl w:ilvl="2">
       <w:start w:val="1"/>
-      <w:numFmt w:val="bullet"/>
-      <w:lvlText w:val="■"/>
-      <w:lvlJc w:val="left"/>
+      <w:numFmt w:val="lowerRoman"/>
+      <w:lvlText w:val="%3."/>
+      <w:lvlJc w:val="right"/>
       <w:pPr>
         <w:ind w:left="2160" w:hanging="360"/>
       </w:pPr>
@@ -187,8 +354,8 @@
     </w:lvl>
     <w:lvl w:ilvl="3">
       <w:start w:val="1"/>
-      <w:numFmt w:val="bullet"/>
-      <w:lvlText w:val="●"/>
+      <w:numFmt w:val="decimal"/>
+      <w:lvlText w:val="%4."/>
       <w:lvlJc w:val="left"/>
       <w:pPr>
         <w:ind w:left="2880" w:hanging="360"/>
@@ -199,8 +366,8 @@
     </w:lvl>
     <w:lvl w:ilvl="4">
       <w:start w:val="1"/>
-      <w:numFmt w:val="bullet"/>
-      <w:lvlText w:val="○"/>
+      <w:numFmt w:val="lowerLetter"/>
+      <w:lvlText w:val="%5."/>
       <w:lvlJc w:val="left"/>
       <w:pPr>
         <w:ind w:left="3600" w:hanging="360"/>
@@ -211,9 +378,9 @@
     </w:lvl>
     <w:lvl w:ilvl="5">
       <w:start w:val="1"/>
-      <w:numFmt w:val="bullet"/>
-      <w:lvlText w:val="■"/>
-      <w:lvlJc w:val="left"/>
+      <w:numFmt w:val="lowerRoman"/>
+      <w:lvlText w:val="%6."/>
+      <w:lvlJc w:val="right"/>
       <w:pPr>
         <w:ind w:left="4320" w:hanging="360"/>
       </w:pPr>
@@ -223,8 +390,8 @@
     </w:lvl>
     <w:lvl w:ilvl="6">
       <w:start w:val="1"/>
-      <w:numFmt w:val="bullet"/>
-      <w:lvlText w:val="●"/>
+      <w:numFmt w:val="decimal"/>
+      <w:lvlText w:val="%7."/>
       <w:lvlJc w:val="left"/>
       <w:pPr>
         <w:ind w:left="5040" w:hanging="360"/>
@@ -235,8 +402,8 @@
     </w:lvl>
     <w:lvl w:ilvl="7">
       <w:start w:val="1"/>
-      <w:numFmt w:val="bullet"/>
-      <w:lvlText w:val="○"/>
+      <w:numFmt w:val="lowerLetter"/>
+      <w:lvlText w:val="%8."/>
       <w:lvlJc w:val="left"/>
       <w:pPr>
         <w:ind w:left="5760" w:hanging="360"/>
@@ -247,9 +414,9 @@
     </w:lvl>
     <w:lvl w:ilvl="8">
       <w:start w:val="1"/>
-      <w:numFmt w:val="bullet"/>
-      <w:lvlText w:val="■"/>
-      <w:lvlJc w:val="left"/>
+      <w:numFmt w:val="lowerRoman"/>
+      <w:lvlText w:val="%9."/>
+      <w:lvlJc w:val="right"/>
       <w:pPr>
         <w:ind w:left="6480" w:hanging="360"/>
       </w:pPr>

</xml_diff>

<commit_message>
It divides the principal problem in 3 sub-problems
For every problem it presents there alternatives solutions.
</commit_message>
<xml_diff>
--- a/Fase 3_ Búsqueda de soluciones creativas.docx
+++ b/Fase 3_ Búsqueda de soluciones creativas.docx
@@ -187,6 +187,103 @@
         <w:spacing w:line="240" w:lineRule="auto"/>
         <w:contextualSpacing w:val="0"/>
         <w:jc w:val="both"/>
+        <w:rPr>
+          <w:rFonts w:ascii="Times New Roman" w:cs="Times New Roman" w:eastAsia="Times New Roman" w:hAnsi="Times New Roman"/>
+          <w:color w:val="222222"/>
+          <w:highlight w:val="white"/>
+        </w:rPr>
+      </w:pPr>
+      <w:r>
+        <w:rPr>
+          <w:rFonts w:ascii="Times New Roman" w:cs="Times New Roman" w:eastAsia="Times New Roman" w:hAnsi="Times New Roman"/>
+          <w:color w:val="222222"/>
+          <w:highlight w:val="white"/>
+          <w:rtl w:val="0"/>
+        </w:rPr>
+        <w:t xml:space="preserve">Frente a la problemática aquí planteada, se encontraron tres sub-problemas principales, estos son: el almacenamiento, análisis, y presentación/visualización de los datos. Para abarcar cada una de estas problemáticas y solucionarlas de manera eficiente, se optó por aplicar la técnica previamente descrita en este documento. A continuación, se mencionan las alternativas que podrían solucionar los problemas anteriores.</w:t>
+      </w:r>
+    </w:p>
+    <w:p>
+      <w:pPr>
+        <w:spacing w:line="240" w:lineRule="auto"/>
+        <w:contextualSpacing w:val="0"/>
+        <w:jc w:val="both"/>
+        <w:rPr>
+          <w:rFonts w:ascii="Times New Roman" w:cs="Times New Roman" w:eastAsia="Times New Roman" w:hAnsi="Times New Roman"/>
+          <w:color w:val="222222"/>
+          <w:highlight w:val="white"/>
+        </w:rPr>
+      </w:pPr>
+      <w:r>
+        <w:rPr>
+          <w:rtl w:val="0"/>
+        </w:rPr>
+      </w:r>
+    </w:p>
+    <w:p>
+      <w:pPr>
+        <w:spacing w:line="240" w:lineRule="auto"/>
+        <w:contextualSpacing w:val="0"/>
+        <w:jc w:val="both"/>
+        <w:rPr>
+          <w:rFonts w:ascii="Times New Roman" w:cs="Times New Roman" w:eastAsia="Times New Roman" w:hAnsi="Times New Roman"/>
+          <w:color w:val="222222"/>
+          <w:highlight w:val="white"/>
+        </w:rPr>
+      </w:pPr>
+      <w:r>
+        <w:rPr>
+          <w:rFonts w:ascii="Times New Roman" w:cs="Times New Roman" w:eastAsia="Times New Roman" w:hAnsi="Times New Roman"/>
+          <w:color w:val="222222"/>
+          <w:highlight w:val="white"/>
+          <w:rtl w:val="0"/>
+        </w:rPr>
+        <w:t xml:space="preserve">Almacenamiento de datos</w:t>
+      </w:r>
+    </w:p>
+    <w:p>
+      <w:pPr>
+        <w:spacing w:line="240" w:lineRule="auto"/>
+        <w:contextualSpacing w:val="0"/>
+        <w:jc w:val="both"/>
+        <w:rPr>
+          <w:rFonts w:ascii="Times New Roman" w:cs="Times New Roman" w:eastAsia="Times New Roman" w:hAnsi="Times New Roman"/>
+          <w:color w:val="222222"/>
+          <w:highlight w:val="white"/>
+        </w:rPr>
+      </w:pPr>
+      <w:r>
+        <w:rPr>
+          <w:rtl w:val="0"/>
+        </w:rPr>
+      </w:r>
+    </w:p>
+    <w:p>
+      <w:pPr>
+        <w:spacing w:line="240" w:lineRule="auto"/>
+        <w:contextualSpacing w:val="0"/>
+        <w:jc w:val="both"/>
+        <w:rPr>
+          <w:rFonts w:ascii="Times New Roman" w:cs="Times New Roman" w:eastAsia="Times New Roman" w:hAnsi="Times New Roman"/>
+          <w:color w:val="222222"/>
+          <w:highlight w:val="white"/>
+        </w:rPr>
+      </w:pPr>
+      <w:r>
+        <w:rPr>
+          <w:rFonts w:ascii="Times New Roman" w:cs="Times New Roman" w:eastAsia="Times New Roman" w:hAnsi="Times New Roman"/>
+          <w:color w:val="222222"/>
+          <w:highlight w:val="white"/>
+          <w:rtl w:val="0"/>
+        </w:rPr>
+        <w:t xml:space="preserve">Análisis de datos</w:t>
+      </w:r>
+    </w:p>
+    <w:p>
+      <w:pPr>
+        <w:spacing w:line="240" w:lineRule="auto"/>
+        <w:contextualSpacing w:val="0"/>
+        <w:jc w:val="both"/>
         <w:rPr/>
       </w:pPr>
       <w:r>
@@ -196,19 +293,8 @@
           <w:highlight w:val="white"/>
           <w:rtl w:val="0"/>
         </w:rPr>
-        <w:t xml:space="preserve">Las ideas presentadas a continuación, son el resultado de la implementación de la técnica de generación de ideas:</w:t>
-      </w:r>
-      <w:r>
-        <w:rPr>
-          <w:rtl w:val="0"/>
-        </w:rPr>
-      </w:r>
-    </w:p>
-    <w:p>
-      <w:pPr>
-        <w:contextualSpacing w:val="0"/>
-        <w:rPr/>
-      </w:pPr>
+        <w:t xml:space="preserve">El análisis de datos es un método que permite establecer una serie de hipótesis sobre una población dado un conjunto de datos recopilados previamente. Dado lo anterior, y con el objetivo de realizar este análisis sobre los datos del problema en cuestión se presentan las siguientes alternativas:</w:t>
+      </w:r>
       <w:r>
         <w:rPr>
           <w:rtl w:val="0"/>
@@ -298,6 +384,148 @@
         </w:rPr>
         <w:t xml:space="preserve">Crear un modelo utilizando el algoritmo de árboles de decisión para predecir compras futuras de un determinado cliente.</w:t>
       </w:r>
+      <w:r>
+        <w:rPr>
+          <w:rtl w:val="0"/>
+        </w:rPr>
+      </w:r>
+    </w:p>
+    <w:p>
+      <w:pPr>
+        <w:spacing w:line="240" w:lineRule="auto"/>
+        <w:contextualSpacing w:val="0"/>
+        <w:jc w:val="both"/>
+        <w:rPr>
+          <w:rFonts w:ascii="Times New Roman" w:cs="Times New Roman" w:eastAsia="Times New Roman" w:hAnsi="Times New Roman"/>
+          <w:color w:val="222222"/>
+          <w:highlight w:val="white"/>
+        </w:rPr>
+      </w:pPr>
+      <w:r>
+        <w:rPr>
+          <w:rtl w:val="0"/>
+        </w:rPr>
+      </w:r>
+    </w:p>
+    <w:p>
+      <w:pPr>
+        <w:spacing w:line="240" w:lineRule="auto"/>
+        <w:contextualSpacing w:val="0"/>
+        <w:jc w:val="both"/>
+        <w:rPr>
+          <w:rFonts w:ascii="Times New Roman" w:cs="Times New Roman" w:eastAsia="Times New Roman" w:hAnsi="Times New Roman"/>
+          <w:color w:val="222222"/>
+          <w:highlight w:val="white"/>
+        </w:rPr>
+      </w:pPr>
+      <w:r>
+        <w:rPr>
+          <w:rtl w:val="0"/>
+        </w:rPr>
+      </w:r>
+    </w:p>
+    <w:p>
+      <w:pPr>
+        <w:spacing w:line="240" w:lineRule="auto"/>
+        <w:contextualSpacing w:val="0"/>
+        <w:jc w:val="both"/>
+        <w:rPr>
+          <w:rFonts w:ascii="Times New Roman" w:cs="Times New Roman" w:eastAsia="Times New Roman" w:hAnsi="Times New Roman"/>
+          <w:color w:val="222222"/>
+          <w:highlight w:val="white"/>
+        </w:rPr>
+      </w:pPr>
+      <w:r>
+        <w:rPr>
+          <w:rFonts w:ascii="Times New Roman" w:cs="Times New Roman" w:eastAsia="Times New Roman" w:hAnsi="Times New Roman"/>
+          <w:color w:val="222222"/>
+          <w:highlight w:val="white"/>
+          <w:rtl w:val="0"/>
+        </w:rPr>
+        <w:t xml:space="preserve">Presentación del análisis</w:t>
+      </w:r>
+    </w:p>
+    <w:p>
+      <w:pPr>
+        <w:spacing w:line="240" w:lineRule="auto"/>
+        <w:contextualSpacing w:val="0"/>
+        <w:jc w:val="both"/>
+        <w:rPr>
+          <w:rFonts w:ascii="Times New Roman" w:cs="Times New Roman" w:eastAsia="Times New Roman" w:hAnsi="Times New Roman"/>
+          <w:color w:val="222222"/>
+          <w:highlight w:val="white"/>
+        </w:rPr>
+      </w:pPr>
+      <w:r>
+        <w:rPr>
+          <w:rFonts w:ascii="Times New Roman" w:cs="Times New Roman" w:eastAsia="Times New Roman" w:hAnsi="Times New Roman"/>
+          <w:color w:val="222222"/>
+          <w:highlight w:val="white"/>
+          <w:rtl w:val="0"/>
+        </w:rPr>
+        <w:t xml:space="preserve">La visualización como parte esencial del desarrollo de análisis de datos, requiere de una implementación que permitan a cualquier lector, comprender de manera sencilla los datos allí presentados. Para ello se generaron las siguientes alternativas: </w:t>
+      </w:r>
+    </w:p>
+    <w:p>
+      <w:pPr>
+        <w:numPr>
+          <w:ilvl w:val="0"/>
+          <w:numId w:val="2"/>
+        </w:numPr>
+        <w:spacing w:line="240" w:lineRule="auto"/>
+        <w:ind w:left="720" w:hanging="360"/>
+        <w:jc w:val="both"/>
+        <w:rPr>
+          <w:rFonts w:ascii="Times New Roman" w:cs="Times New Roman" w:eastAsia="Times New Roman" w:hAnsi="Times New Roman"/>
+          <w:color w:val="222222"/>
+          <w:highlight w:val="white"/>
+          <w:u w:val="none"/>
+        </w:rPr>
+      </w:pPr>
+      <w:r>
+        <w:rPr>
+          <w:rFonts w:ascii="Times New Roman" w:cs="Times New Roman" w:eastAsia="Times New Roman" w:hAnsi="Times New Roman"/>
+          <w:color w:val="222222"/>
+          <w:highlight w:val="white"/>
+          <w:rtl w:val="0"/>
+        </w:rPr>
+        <w:t xml:space="preserve">Realizar una presentación visual de los datos, pues herramientas como gráficos circulares, de dispersión, histogramas, etc, permiten un fácil entendimiento de los datos.</w:t>
+      </w:r>
+    </w:p>
+    <w:p>
+      <w:pPr>
+        <w:numPr>
+          <w:ilvl w:val="0"/>
+          <w:numId w:val="2"/>
+        </w:numPr>
+        <w:spacing w:line="240" w:lineRule="auto"/>
+        <w:ind w:left="720" w:hanging="360"/>
+        <w:jc w:val="both"/>
+        <w:rPr>
+          <w:rFonts w:ascii="Times New Roman" w:cs="Times New Roman" w:eastAsia="Times New Roman" w:hAnsi="Times New Roman"/>
+          <w:color w:val="222222"/>
+          <w:highlight w:val="white"/>
+          <w:u w:val="none"/>
+        </w:rPr>
+      </w:pPr>
+      <w:r>
+        <w:rPr>
+          <w:rFonts w:ascii="Times New Roman" w:cs="Times New Roman" w:eastAsia="Times New Roman" w:hAnsi="Times New Roman"/>
+          <w:color w:val="222222"/>
+          <w:highlight w:val="white"/>
+          <w:rtl w:val="0"/>
+        </w:rPr>
+        <w:t xml:space="preserve">Generar un informe que recopile de manera escrita el análisis sobre el conjunto de datos a tratados.</w:t>
+      </w:r>
+    </w:p>
+    <w:p>
+      <w:pPr>
+        <w:spacing w:line="276" w:lineRule="auto"/>
+        <w:ind w:left="0" w:firstLine="0"/>
+        <w:contextualSpacing w:val="0"/>
+        <w:jc w:val="both"/>
+        <w:rPr/>
+      </w:pPr>
       <w:r>
         <w:rPr>
           <w:rtl w:val="0"/>
@@ -318,8 +546,8 @@
   <w:abstractNum w:abstractNumId="1">
     <w:lvl w:ilvl="0">
       <w:start w:val="1"/>
-      <w:numFmt w:val="decimal"/>
-      <w:lvlText w:val="%1."/>
+      <w:numFmt w:val="bullet"/>
+      <w:lvlText w:val="●"/>
       <w:lvlJc w:val="left"/>
       <w:pPr>
         <w:ind w:left="720" w:hanging="360"/>
@@ -425,8 +653,121 @@
       </w:rPr>
     </w:lvl>
   </w:abstractNum>
+  <w:abstractNum w:abstractNumId="2">
+    <w:lvl w:ilvl="0">
+      <w:start w:val="1"/>
+      <w:numFmt w:val="bullet"/>
+      <w:lvlText w:val="●"/>
+      <w:lvlJc w:val="left"/>
+      <w:pPr>
+        <w:ind w:left="720" w:hanging="360"/>
+      </w:pPr>
+      <w:rPr>
+        <w:u w:val="none"/>
+      </w:rPr>
+    </w:lvl>
+    <w:lvl w:ilvl="1">
+      <w:start w:val="1"/>
+      <w:numFmt w:val="bullet"/>
+      <w:lvlText w:val="○"/>
+      <w:lvlJc w:val="left"/>
+      <w:pPr>
+        <w:ind w:left="1440" w:hanging="360"/>
+      </w:pPr>
+      <w:rPr>
+        <w:u w:val="none"/>
+      </w:rPr>
+    </w:lvl>
+    <w:lvl w:ilvl="2">
+      <w:start w:val="1"/>
+      <w:numFmt w:val="bullet"/>
+      <w:lvlText w:val="■"/>
+      <w:lvlJc w:val="left"/>
+      <w:pPr>
+        <w:ind w:left="2160" w:hanging="360"/>
+      </w:pPr>
+      <w:rPr>
+        <w:u w:val="none"/>
+      </w:rPr>
+    </w:lvl>
+    <w:lvl w:ilvl="3">
+      <w:start w:val="1"/>
+      <w:numFmt w:val="bullet"/>
+      <w:lvlText w:val="●"/>
+      <w:lvlJc w:val="left"/>
+      <w:pPr>
+        <w:ind w:left="2880" w:hanging="360"/>
+      </w:pPr>
+      <w:rPr>
+        <w:u w:val="none"/>
+      </w:rPr>
+    </w:lvl>
+    <w:lvl w:ilvl="4">
+      <w:start w:val="1"/>
+      <w:numFmt w:val="bullet"/>
+      <w:lvlText w:val="○"/>
+      <w:lvlJc w:val="left"/>
+      <w:pPr>
+        <w:ind w:left="3600" w:hanging="360"/>
+      </w:pPr>
+      <w:rPr>
+        <w:u w:val="none"/>
+      </w:rPr>
+    </w:lvl>
+    <w:lvl w:ilvl="5">
+      <w:start w:val="1"/>
+      <w:numFmt w:val="bullet"/>
+      <w:lvlText w:val="■"/>
+      <w:lvlJc w:val="left"/>
+      <w:pPr>
+        <w:ind w:left="4320" w:hanging="360"/>
+      </w:pPr>
+      <w:rPr>
+        <w:u w:val="none"/>
+      </w:rPr>
+    </w:lvl>
+    <w:lvl w:ilvl="6">
+      <w:start w:val="1"/>
+      <w:numFmt w:val="bullet"/>
+      <w:lvlText w:val="●"/>
+      <w:lvlJc w:val="left"/>
+      <w:pPr>
+        <w:ind w:left="5040" w:hanging="360"/>
+      </w:pPr>
+      <w:rPr>
+        <w:u w:val="none"/>
+      </w:rPr>
+    </w:lvl>
+    <w:lvl w:ilvl="7">
+      <w:start w:val="1"/>
+      <w:numFmt w:val="bullet"/>
+      <w:lvlText w:val="○"/>
+      <w:lvlJc w:val="left"/>
+      <w:pPr>
+        <w:ind w:left="5760" w:hanging="360"/>
+      </w:pPr>
+      <w:rPr>
+        <w:u w:val="none"/>
+      </w:rPr>
+    </w:lvl>
+    <w:lvl w:ilvl="8">
+      <w:start w:val="1"/>
+      <w:numFmt w:val="bullet"/>
+      <w:lvlText w:val="■"/>
+      <w:lvlJc w:val="left"/>
+      <w:pPr>
+        <w:ind w:left="6480" w:hanging="360"/>
+      </w:pPr>
+      <w:rPr>
+        <w:u w:val="none"/>
+      </w:rPr>
+    </w:lvl>
+  </w:abstractNum>
   <w:num w:numId="1">
     <w:abstractNumId w:val="1"/>
+  </w:num>
+  <w:num w:numId="2">
+    <w:abstractNumId w:val="2"/>
   </w:num>
 </w:numbering>
 </file>

</xml_diff>